<commit_message>
did the burning glass analysis para for myself
</commit_message>
<xml_diff>
--- a/ReportsEtc/BURNING GLASS.docx
+++ b/ReportsEtc/BURNING GLASS.docx
@@ -1,6 +1,6 @@
 
 <file path=word/document.xml><?xml version="1.0" encoding="utf-8"?>
-<w:document xmlns:wpc="http://schemas.microsoft.com/office/word/2010/wordprocessingCanvas" xmlns:cx="http://schemas.microsoft.com/office/drawing/2014/chartex" xmlns:cx1="http://schemas.microsoft.com/office/drawing/2015/9/8/chartex" xmlns:mc="http://schemas.openxmlformats.org/markup-compatibility/2006" xmlns:o="urn:schemas-microsoft-com:office:office" xmlns:r="http://schemas.openxmlformats.org/officeDocument/2006/relationships" xmlns:m="http://schemas.openxmlformats.org/officeDocument/2006/math" xmlns:v="urn:schemas-microsoft-com:vml" xmlns:wp14="http://schemas.microsoft.com/office/word/2010/wordprocessingDrawing" xmlns:wp="http://schemas.openxmlformats.org/drawingml/2006/wordprocessingDrawing" xmlns:w10="urn:schemas-microsoft-com:office:word" xmlns:w="http://schemas.openxmlformats.org/wordprocessingml/2006/main" xmlns:w14="http://schemas.microsoft.com/office/word/2010/wordml" xmlns:w15="http://schemas.microsoft.com/office/word/2012/wordml" xmlns:w16se="http://schemas.microsoft.com/office/word/2015/wordml/symex" xmlns:wpg="http://schemas.microsoft.com/office/word/2010/wordprocessingGroup" xmlns:wpi="http://schemas.microsoft.com/office/word/2010/wordprocessingInk" xmlns:wne="http://schemas.microsoft.com/office/word/2006/wordml" xmlns:wps="http://schemas.microsoft.com/office/word/2010/wordprocessingShape" mc:Ignorable="w14 w15 w16se wp14">
+<w:document xmlns:wpc="http://schemas.microsoft.com/office/word/2010/wordprocessingCanvas" xmlns:cx="http://schemas.microsoft.com/office/drawing/2014/chartex" xmlns:cx1="http://schemas.microsoft.com/office/drawing/2015/9/8/chartex" xmlns:cx2="http://schemas.microsoft.com/office/drawing/2015/10/21/chartex" xmlns:cx3="http://schemas.microsoft.com/office/drawing/2016/5/9/chartex" xmlns:cx4="http://schemas.microsoft.com/office/drawing/2016/5/10/chartex" xmlns:cx5="http://schemas.microsoft.com/office/drawing/2016/5/11/chartex" xmlns:cx6="http://schemas.microsoft.com/office/drawing/2016/5/12/chartex" xmlns:cx7="http://schemas.microsoft.com/office/drawing/2016/5/13/chartex" xmlns:cx8="http://schemas.microsoft.com/office/drawing/2016/5/14/chartex" xmlns:mc="http://schemas.openxmlformats.org/markup-compatibility/2006" xmlns:aink="http://schemas.microsoft.com/office/drawing/2016/ink" xmlns:am3d="http://schemas.microsoft.com/office/drawing/2017/model3d" xmlns:o="urn:schemas-microsoft-com:office:office" xmlns:r="http://schemas.openxmlformats.org/officeDocument/2006/relationships" xmlns:m="http://schemas.openxmlformats.org/officeDocument/2006/math" xmlns:v="urn:schemas-microsoft-com:vml" xmlns:wp14="http://schemas.microsoft.com/office/word/2010/wordprocessingDrawing" xmlns:wp="http://schemas.openxmlformats.org/drawingml/2006/wordprocessingDrawing" xmlns:w10="urn:schemas-microsoft-com:office:word" xmlns:w="http://schemas.openxmlformats.org/wordprocessingml/2006/main" xmlns:w14="http://schemas.microsoft.com/office/word/2010/wordml" xmlns:w15="http://schemas.microsoft.com/office/word/2012/wordml" xmlns:w16cex="http://schemas.microsoft.com/office/word/2018/wordml/cex" xmlns:w16cid="http://schemas.microsoft.com/office/word/2016/wordml/cid" xmlns:w16="http://schemas.microsoft.com/office/word/2018/wordml" xmlns:w16se="http://schemas.microsoft.com/office/word/2015/wordml/symex" xmlns:wpg="http://schemas.microsoft.com/office/word/2010/wordprocessingGroup" xmlns:wpi="http://schemas.microsoft.com/office/word/2010/wordprocessingInk" xmlns:wne="http://schemas.microsoft.com/office/word/2006/wordml" xmlns:wps="http://schemas.microsoft.com/office/word/2010/wordprocessingShape" mc:Ignorable="w14 w15 w16se w16cid w16 w16cex wp14">
   <w:body>
     <w:p>
       <w:pPr>
@@ -85,8 +85,23 @@
         <w:t>Natalie</w:t>
       </w:r>
     </w:p>
-    <w:p/>
-    <w:p/>
+    <w:p>
+      <w:r>
+        <w:t>After analysing the data, it’s clear to me that the job of a</w:t>
+      </w:r>
+      <w:r>
+        <w:t xml:space="preserve"> UI Game Programmer</w:t>
+      </w:r>
+      <w:r>
+        <w:t xml:space="preserve"> is quite a niche title in the IT world. UX designer (user experience) is the onl</w:t>
+      </w:r>
+      <w:r>
+        <w:t>y similar alternative, and is ranked in the bottom five job titles. This has made me evaluate what draws me to the job in order to branch out into other titles. One of the key things that attracts me to it is design, and seeing that graphic design and creativity are still highly sought-after skills, I think I would there would be opportunities in other fields that combine design and code skills</w:t>
+      </w:r>
+      <w:r>
+        <w:t>.</w:t>
+      </w:r>
+    </w:p>
     <w:p>
       <w:pPr>
         <w:rPr>
@@ -136,8 +151,6 @@
       <w:r>
         <w:t xml:space="preserve"> for top titles reassures me that my career path is one that is needed as it sits close to the top 10. Software Engineers must be effective communicators as well as being highly organized. I believe that my current soft skills align with my choice in career however, my hard skills are currently lacking and require a lot of learning and further development. </w:t>
       </w:r>
-      <w:bookmarkStart w:id="0" w:name="_GoBack"/>
-      <w:bookmarkEnd w:id="0"/>
     </w:p>
     <w:p/>
     <w:sectPr>
@@ -151,7 +164,7 @@
 </file>
 
 <file path=word/styles.xml><?xml version="1.0" encoding="utf-8"?>
-<w:styles xmlns:mc="http://schemas.openxmlformats.org/markup-compatibility/2006" xmlns:r="http://schemas.openxmlformats.org/officeDocument/2006/relationships" xmlns:w="http://schemas.openxmlformats.org/wordprocessingml/2006/main" xmlns:w14="http://schemas.microsoft.com/office/word/2010/wordml" xmlns:w15="http://schemas.microsoft.com/office/word/2012/wordml" xmlns:w16se="http://schemas.microsoft.com/office/word/2015/wordml/symex" mc:Ignorable="w14 w15 w16se">
+<w:styles xmlns:mc="http://schemas.openxmlformats.org/markup-compatibility/2006" xmlns:r="http://schemas.openxmlformats.org/officeDocument/2006/relationships" xmlns:w="http://schemas.openxmlformats.org/wordprocessingml/2006/main" xmlns:w14="http://schemas.microsoft.com/office/word/2010/wordml" xmlns:w15="http://schemas.microsoft.com/office/word/2012/wordml" xmlns:w16cex="http://schemas.microsoft.com/office/word/2018/wordml/cex" xmlns:w16cid="http://schemas.microsoft.com/office/word/2016/wordml/cid" xmlns:w16="http://schemas.microsoft.com/office/word/2018/wordml" xmlns:w16se="http://schemas.microsoft.com/office/word/2015/wordml/symex" mc:Ignorable="w14 w15 w16se w16cid w16 w16cex">
   <w:docDefaults>
     <w:rPrDefault>
       <w:rPr>
@@ -167,7 +180,7 @@
       </w:pPr>
     </w:pPrDefault>
   </w:docDefaults>
-  <w:latentStyles w:defLockedState="0" w:defUIPriority="99" w:defSemiHidden="0" w:defUnhideWhenUsed="0" w:defQFormat="0" w:count="371">
+  <w:latentStyles w:defLockedState="0" w:defUIPriority="99" w:defSemiHidden="0" w:defUnhideWhenUsed="0" w:defQFormat="0" w:count="376">
     <w:lsdException w:name="Normal" w:uiPriority="0" w:qFormat="1"/>
     <w:lsdException w:name="heading 1" w:uiPriority="9" w:qFormat="1"/>
     <w:lsdException w:name="heading 2" w:semiHidden="1" w:uiPriority="9" w:unhideWhenUsed="1" w:qFormat="1"/>
@@ -273,7 +286,6 @@
     <w:lsdException w:name="HTML Sample" w:semiHidden="1" w:unhideWhenUsed="1"/>
     <w:lsdException w:name="HTML Typewriter" w:semiHidden="1" w:unhideWhenUsed="1"/>
     <w:lsdException w:name="HTML Variable" w:semiHidden="1" w:unhideWhenUsed="1"/>
-    <w:lsdException w:name="Normal Table" w:semiHidden="1" w:unhideWhenUsed="1"/>
     <w:lsdException w:name="annotation subject" w:semiHidden="1" w:unhideWhenUsed="1"/>
     <w:lsdException w:name="No List" w:semiHidden="1" w:unhideWhenUsed="1"/>
     <w:lsdException w:name="Outline List 1" w:semiHidden="1" w:unhideWhenUsed="1"/>
@@ -316,11 +328,8 @@
     <w:lsdException w:name="Table Contemporary" w:semiHidden="1" w:unhideWhenUsed="1"/>
     <w:lsdException w:name="Table Elegant" w:semiHidden="1" w:unhideWhenUsed="1"/>
     <w:lsdException w:name="Table Professional" w:semiHidden="1" w:unhideWhenUsed="1"/>
-    <w:lsdException w:name="Table Subtle 1" w:semiHidden="1" w:unhideWhenUsed="1"/>
     <w:lsdException w:name="Table Subtle 2" w:semiHidden="1" w:unhideWhenUsed="1"/>
     <w:lsdException w:name="Table Web 1" w:semiHidden="1" w:unhideWhenUsed="1"/>
-    <w:lsdException w:name="Table Web 2" w:semiHidden="1" w:unhideWhenUsed="1"/>
-    <w:lsdException w:name="Table Web 3" w:semiHidden="1" w:unhideWhenUsed="1"/>
     <w:lsdException w:name="Balloon Text" w:semiHidden="1" w:unhideWhenUsed="1"/>
     <w:lsdException w:name="Table Grid" w:uiPriority="39"/>
     <w:lsdException w:name="Table Theme" w:semiHidden="1" w:unhideWhenUsed="1"/>
@@ -539,6 +548,11 @@
     <w:lsdException w:name="List Table 5 Dark Accent 6" w:uiPriority="50"/>
     <w:lsdException w:name="List Table 6 Colorful Accent 6" w:uiPriority="51"/>
     <w:lsdException w:name="List Table 7 Colorful Accent 6" w:uiPriority="52"/>
+    <w:lsdException w:name="Mention" w:semiHidden="1" w:unhideWhenUsed="1"/>
+    <w:lsdException w:name="Smart Hyperlink" w:semiHidden="1" w:unhideWhenUsed="1"/>
+    <w:lsdException w:name="Hashtag" w:semiHidden="1" w:unhideWhenUsed="1"/>
+    <w:lsdException w:name="Unresolved Mention" w:semiHidden="1" w:unhideWhenUsed="1"/>
+    <w:lsdException w:name="Smart Link" w:semiHidden="1" w:unhideWhenUsed="1"/>
   </w:latentStyles>
   <w:style w:type="paragraph" w:default="1" w:styleId="Normal">
     <w:name w:val="Normal"/>

</xml_diff>